<commit_message>
Final update of code and data files
</commit_message>
<xml_diff>
--- a/Final Paper.docx
+++ b/Final Paper.docx
@@ -1392,14 +1392,12 @@
         </w:rPr>
         <w:t xml:space="preserve">matched to acoustics on the hour falling within and closest to the </w:t>
       </w:r>
-      <w:proofErr w:type="gramStart"/>
-      <w:r>
-        <w:rPr>
-          <w:rFonts w:ascii="Times New Roman" w:hAnsi="Times New Roman" w:cs="Times New Roman"/>
-        </w:rPr>
-        <w:t>50 minute</w:t>
-      </w:r>
-      <w:proofErr w:type="gramEnd"/>
+      <w:r>
+        <w:rPr>
+          <w:rFonts w:ascii="Times New Roman" w:hAnsi="Times New Roman" w:cs="Times New Roman"/>
+        </w:rPr>
+        <w:t>50-minute</w:t>
+      </w:r>
       <w:r>
         <w:rPr>
           <w:rFonts w:ascii="Times New Roman" w:hAnsi="Times New Roman" w:cs="Times New Roman"/>
@@ -1443,6 +1441,38 @@
         </w:rPr>
         <w:t xml:space="preserve"> To assess the influence calf presence may have on vocalization frequency, total dolphins was broken down into two new variables, ‘Adult’ and ‘Calf’. Calf was found to be insignificant in all models tested and final models were run looking at total dolphins rather than these age class specific variables. </w:t>
       </w:r>
+      <w:r>
+        <w:rPr>
+          <w:rFonts w:ascii="Times New Roman" w:hAnsi="Times New Roman" w:cs="Times New Roman"/>
+        </w:rPr>
+        <w:t>Neonate counts were not included in the total dolphin count due to the significantly lower sample size as compared to calves and adult dolphins sighted. Two photo-ID surveys (December 7</w:t>
+      </w:r>
+      <w:r>
+        <w:rPr>
+          <w:rFonts w:ascii="Times New Roman" w:hAnsi="Times New Roman" w:cs="Times New Roman"/>
+          <w:vertAlign w:val="superscript"/>
+        </w:rPr>
+        <w:t>th</w:t>
+      </w:r>
+      <w:r>
+        <w:rPr>
+          <w:rFonts w:ascii="Times New Roman" w:hAnsi="Times New Roman" w:cs="Times New Roman"/>
+        </w:rPr>
+        <w:t>, 2017, and February 21</w:t>
+      </w:r>
+      <w:r>
+        <w:rPr>
+          <w:rFonts w:ascii="Times New Roman" w:hAnsi="Times New Roman" w:cs="Times New Roman"/>
+          <w:vertAlign w:val="superscript"/>
+        </w:rPr>
+        <w:t>st</w:t>
+      </w:r>
+      <w:r>
+        <w:rPr>
+          <w:rFonts w:ascii="Times New Roman" w:hAnsi="Times New Roman" w:cs="Times New Roman"/>
+        </w:rPr>
+        <w:t>, 2019) were excluded from analyses due to gaps in recorder deployments when recorders were not in the water.</w:t>
+      </w:r>
     </w:p>
     <w:p>
       <w:pPr>
@@ -1535,201 +1565,512 @@
         <w:rPr>
           <w:rFonts w:ascii="Times New Roman" w:hAnsi="Times New Roman" w:cs="Times New Roman"/>
         </w:rPr>
+        <w:t>M</w:t>
+      </w:r>
+      <w:r>
+        <w:rPr>
+          <w:rFonts w:ascii="Times New Roman" w:hAnsi="Times New Roman" w:cs="Times New Roman"/>
+        </w:rPr>
+        <w:t>ultiple GLMs with Gaussian, Poisson, and Negative Binomial distributions</w:t>
+      </w:r>
+      <w:r>
+        <w:rPr>
+          <w:rFonts w:ascii="Times New Roman" w:hAnsi="Times New Roman" w:cs="Times New Roman"/>
+        </w:rPr>
+        <w:t xml:space="preserve"> </w:t>
+      </w:r>
+      <w:r>
+        <w:rPr>
+          <w:rFonts w:ascii="Times New Roman" w:hAnsi="Times New Roman" w:cs="Times New Roman"/>
+        </w:rPr>
+        <w:t xml:space="preserve">were assessed </w:t>
+      </w:r>
+      <w:r>
+        <w:rPr>
+          <w:rFonts w:ascii="Times New Roman" w:hAnsi="Times New Roman" w:cs="Times New Roman"/>
+        </w:rPr>
+        <w:t>and found a Gaussian distribution with a Log+1 transformation of vocalizations fit best.</w:t>
+      </w:r>
+      <w:r>
+        <w:rPr>
+          <w:rFonts w:ascii="Times New Roman" w:hAnsi="Times New Roman" w:cs="Times New Roman"/>
+        </w:rPr>
+        <w:t xml:space="preserve"> To understand the importance of factors tested in the model on vocalizations, stepwise model selection was conducted using the </w:t>
+      </w:r>
+      <w:r>
+        <w:rPr>
+          <w:rFonts w:ascii="Times New Roman" w:hAnsi="Times New Roman" w:cs="Times New Roman"/>
+        </w:rPr>
+        <w:t>stepAIC()</w:t>
+      </w:r>
+      <w:r>
+        <w:rPr>
+          <w:rFonts w:ascii="Times New Roman" w:hAnsi="Times New Roman" w:cs="Times New Roman"/>
+        </w:rPr>
+        <w:t xml:space="preserve"> function in R and using AIC criterion kept or </w:t>
+      </w:r>
+      <w:r>
+        <w:rPr>
+          <w:rFonts w:ascii="Times New Roman" w:hAnsi="Times New Roman" w:cs="Times New Roman"/>
+        </w:rPr>
+        <w:lastRenderedPageBreak/>
+        <w:t xml:space="preserve">removed certain factors from the model. All models </w:t>
+      </w:r>
+      <w:r>
+        <w:rPr>
+          <w:rFonts w:ascii="Times New Roman" w:hAnsi="Times New Roman" w:cs="Times New Roman"/>
+        </w:rPr>
+        <w:t xml:space="preserve">displayed AICs lower by 2 points with oyster toadfish calling and noise ratio variables removed. </w:t>
+      </w:r>
+      <w:r>
+        <w:rPr>
+          <w:rFonts w:ascii="Times New Roman" w:hAnsi="Times New Roman" w:cs="Times New Roman"/>
+        </w:rPr>
+        <w:t>For the models selected, likelihood-ratio chi-square tests were conducted to</w:t>
+      </w:r>
+      <w:r>
+        <w:rPr>
+          <w:rFonts w:ascii="Times New Roman" w:hAnsi="Times New Roman" w:cs="Times New Roman"/>
+        </w:rPr>
+        <w:t xml:space="preserve"> further</w:t>
+      </w:r>
+      <w:r>
+        <w:rPr>
+          <w:rFonts w:ascii="Times New Roman" w:hAnsi="Times New Roman" w:cs="Times New Roman"/>
+        </w:rPr>
+        <w:t xml:space="preserve"> </w:t>
+      </w:r>
+      <w:r>
+        <w:rPr>
+          <w:rFonts w:ascii="Times New Roman" w:hAnsi="Times New Roman" w:cs="Times New Roman"/>
+        </w:rPr>
+        <w:t xml:space="preserve">understand the importance and effect size of each factor in the model. </w:t>
+      </w:r>
+      <w:r>
+        <w:rPr>
+          <w:rFonts w:ascii="Times New Roman" w:hAnsi="Times New Roman" w:cs="Times New Roman"/>
+        </w:rPr>
+        <w:t xml:space="preserve">Post hoc </w:t>
+      </w:r>
+      <w:r>
+        <w:rPr>
+          <w:rFonts w:ascii="Times New Roman" w:hAnsi="Times New Roman" w:cs="Times New Roman"/>
+        </w:rPr>
+        <w:t>Tukey Kramer HSD multiple comparison of means were conducted for each selected model to define differences between group means within each of the factors included.</w:t>
+      </w:r>
+      <w:r>
+        <w:rPr>
+          <w:rFonts w:ascii="Times New Roman" w:hAnsi="Times New Roman" w:cs="Times New Roman"/>
+        </w:rPr>
+        <w:t xml:space="preserve"> </w:t>
+      </w:r>
+    </w:p>
+    <w:p>
+      <w:pPr>
+        <w:spacing w:line="480" w:lineRule="auto"/>
+        <w:rPr>
+          <w:rFonts w:ascii="Times New Roman" w:hAnsi="Times New Roman" w:cs="Times New Roman"/>
+        </w:rPr>
+      </w:pPr>
+    </w:p>
+    <w:p>
+      <w:pPr>
+        <w:spacing w:line="480" w:lineRule="auto"/>
+        <w:rPr>
+          <w:rFonts w:ascii="Times New Roman" w:hAnsi="Times New Roman" w:cs="Times New Roman"/>
+          <w:b/>
+          <w:bCs/>
+        </w:rPr>
+      </w:pPr>
+      <w:r>
+        <w:rPr>
+          <w:rFonts w:ascii="Times New Roman" w:hAnsi="Times New Roman" w:cs="Times New Roman"/>
+          <w:b/>
+          <w:bCs/>
+        </w:rPr>
+        <w:t>RESULTS</w:t>
+      </w:r>
+    </w:p>
+    <w:p>
+      <w:pPr>
+        <w:spacing w:line="480" w:lineRule="auto"/>
+        <w:rPr>
+          <w:rFonts w:ascii="Times New Roman" w:hAnsi="Times New Roman" w:cs="Times New Roman"/>
+          <w:b/>
+          <w:bCs/>
+          <w:i/>
+          <w:iCs/>
+        </w:rPr>
+      </w:pPr>
+      <w:r>
+        <w:rPr>
+          <w:rFonts w:ascii="Times New Roman" w:hAnsi="Times New Roman" w:cs="Times New Roman"/>
+          <w:b/>
+          <w:bCs/>
+          <w:i/>
+          <w:iCs/>
+        </w:rPr>
+        <w:t>Acoustic and Visual Detections</w:t>
+      </w:r>
+      <w:r>
+        <w:rPr>
+          <w:rFonts w:ascii="Times New Roman" w:hAnsi="Times New Roman" w:cs="Times New Roman"/>
+          <w:b/>
+          <w:bCs/>
+          <w:i/>
+          <w:iCs/>
+        </w:rPr>
+        <w:t xml:space="preserve"> </w:t>
+      </w:r>
+    </w:p>
+    <w:p>
+      <w:pPr>
+        <w:spacing w:line="480" w:lineRule="auto"/>
+        <w:rPr>
+          <w:rFonts w:ascii="Times New Roman" w:hAnsi="Times New Roman" w:cs="Times New Roman"/>
+        </w:rPr>
+      </w:pPr>
+      <w:r>
+        <w:rPr>
+          <w:rFonts w:ascii="Times New Roman" w:hAnsi="Times New Roman" w:cs="Times New Roman"/>
+        </w:rPr>
+        <w:t>From December 19</w:t>
+      </w:r>
+      <w:r>
+        <w:rPr>
+          <w:rFonts w:ascii="Times New Roman" w:hAnsi="Times New Roman" w:cs="Times New Roman"/>
+          <w:vertAlign w:val="superscript"/>
+        </w:rPr>
+        <w:t>th</w:t>
+      </w:r>
+      <w:r>
+        <w:rPr>
+          <w:rFonts w:ascii="Times New Roman" w:hAnsi="Times New Roman" w:cs="Times New Roman"/>
+        </w:rPr>
+        <w:t>, 2017,</w:t>
+      </w:r>
+      <w:r>
+        <w:rPr>
+          <w:rFonts w:ascii="Times New Roman" w:hAnsi="Times New Roman" w:cs="Times New Roman"/>
+        </w:rPr>
+        <w:t xml:space="preserve"> to May 23</w:t>
+      </w:r>
+      <w:r>
+        <w:rPr>
+          <w:rFonts w:ascii="Times New Roman" w:hAnsi="Times New Roman" w:cs="Times New Roman"/>
+          <w:vertAlign w:val="superscript"/>
+        </w:rPr>
+        <w:t>rd</w:t>
+      </w:r>
+      <w:r>
+        <w:rPr>
+          <w:rFonts w:ascii="Times New Roman" w:hAnsi="Times New Roman" w:cs="Times New Roman"/>
+        </w:rPr>
+        <w:t xml:space="preserve">, </w:t>
+      </w:r>
+      <w:r>
+        <w:rPr>
+          <w:rFonts w:ascii="Times New Roman" w:hAnsi="Times New Roman" w:cs="Times New Roman"/>
+        </w:rPr>
+        <w:t xml:space="preserve">2019, </w:t>
+      </w:r>
+      <w:r>
+        <w:rPr>
+          <w:rFonts w:ascii="Times New Roman" w:hAnsi="Times New Roman" w:cs="Times New Roman"/>
+        </w:rPr>
+        <w:t xml:space="preserve">a total of </w:t>
+      </w:r>
+      <w:r>
+        <w:rPr>
+          <w:rFonts w:ascii="Times New Roman" w:hAnsi="Times New Roman" w:cs="Times New Roman"/>
+        </w:rPr>
+        <w:t>1</w:t>
+      </w:r>
+      <w:r>
+        <w:rPr>
+          <w:rFonts w:ascii="Times New Roman" w:hAnsi="Times New Roman" w:cs="Times New Roman"/>
+        </w:rPr>
+        <w:t>,</w:t>
+      </w:r>
+      <w:r>
+        <w:rPr>
+          <w:rFonts w:ascii="Times New Roman" w:hAnsi="Times New Roman" w:cs="Times New Roman"/>
+        </w:rPr>
+        <w:t>2</w:t>
+      </w:r>
+      <w:r>
+        <w:rPr>
+          <w:rFonts w:ascii="Times New Roman" w:hAnsi="Times New Roman" w:cs="Times New Roman"/>
+        </w:rPr>
+        <w:t>19</w:t>
+      </w:r>
+      <w:r>
+        <w:rPr>
+          <w:rFonts w:ascii="Times New Roman" w:hAnsi="Times New Roman" w:cs="Times New Roman"/>
+        </w:rPr>
+        <w:t xml:space="preserve"> dolphins</w:t>
+      </w:r>
+      <w:r>
+        <w:rPr>
+          <w:rFonts w:ascii="Times New Roman" w:hAnsi="Times New Roman" w:cs="Times New Roman"/>
+        </w:rPr>
+        <w:t xml:space="preserve"> (including </w:t>
+      </w:r>
+      <w:r>
+        <w:rPr>
+          <w:rFonts w:ascii="Times New Roman" w:hAnsi="Times New Roman" w:cs="Times New Roman"/>
+        </w:rPr>
+        <w:t xml:space="preserve">975 adults, </w:t>
+      </w:r>
+      <w:r>
+        <w:rPr>
+          <w:rFonts w:ascii="Times New Roman" w:hAnsi="Times New Roman" w:cs="Times New Roman"/>
+        </w:rPr>
+        <w:t>240 calves</w:t>
+      </w:r>
+      <w:r>
+        <w:rPr>
+          <w:rFonts w:ascii="Times New Roman" w:hAnsi="Times New Roman" w:cs="Times New Roman"/>
+        </w:rPr>
+        <w:t>,</w:t>
+      </w:r>
+      <w:r>
+        <w:rPr>
+          <w:rFonts w:ascii="Times New Roman" w:hAnsi="Times New Roman" w:cs="Times New Roman"/>
+        </w:rPr>
+        <w:t xml:space="preserve"> and 4 neonates)</w:t>
+      </w:r>
+      <w:r>
+        <w:rPr>
+          <w:rFonts w:ascii="Times New Roman" w:hAnsi="Times New Roman" w:cs="Times New Roman"/>
+        </w:rPr>
+        <w:t xml:space="preserve"> were sighted</w:t>
+      </w:r>
+      <w:r>
+        <w:rPr>
+          <w:rFonts w:ascii="Times New Roman" w:hAnsi="Times New Roman" w:cs="Times New Roman"/>
+        </w:rPr>
+        <w:t xml:space="preserve"> across </w:t>
+      </w:r>
+      <w:r>
+        <w:rPr>
+          <w:rFonts w:ascii="Times New Roman" w:hAnsi="Times New Roman" w:cs="Times New Roman"/>
+        </w:rPr>
+        <w:t>a total of 34</w:t>
+      </w:r>
+      <w:r>
+        <w:rPr>
+          <w:rFonts w:ascii="Times New Roman" w:hAnsi="Times New Roman" w:cs="Times New Roman"/>
+        </w:rPr>
+        <w:t xml:space="preserve"> photo-ID surveys.</w:t>
+      </w:r>
+      <w:r>
+        <w:rPr>
+          <w:rFonts w:ascii="Times New Roman" w:hAnsi="Times New Roman" w:cs="Times New Roman"/>
+        </w:rPr>
+        <w:t xml:space="preserve"> </w:t>
+      </w:r>
+      <w:r>
+        <w:rPr>
+          <w:rFonts w:ascii="Times New Roman" w:hAnsi="Times New Roman" w:cs="Times New Roman"/>
+        </w:rPr>
+        <w:t xml:space="preserve">Survey effort (total time spent </w:t>
+      </w:r>
+      <w:r>
+        <w:rPr>
+          <w:rFonts w:ascii="Times New Roman" w:hAnsi="Times New Roman" w:cs="Times New Roman"/>
+        </w:rPr>
+        <w:t xml:space="preserve">surveying all sites) across all surveys totaled 1,700 minutes and the overall sighting rate (total </w:t>
+      </w:r>
+      <w:r>
+        <w:rPr>
+          <w:rFonts w:ascii="Times New Roman" w:hAnsi="Times New Roman" w:cs="Times New Roman"/>
+        </w:rPr>
+        <w:t>dolphins sighted / total survey effort) was 0.717 and displayed high occurrence of dolphins in the region</w:t>
+      </w:r>
+      <w:r>
+        <w:rPr>
+          <w:rFonts w:ascii="Times New Roman" w:hAnsi="Times New Roman" w:cs="Times New Roman"/>
+        </w:rPr>
+        <w:t xml:space="preserve">. </w:t>
+      </w:r>
+      <w:r>
+        <w:rPr>
+          <w:rFonts w:ascii="Times New Roman" w:hAnsi="Times New Roman" w:cs="Times New Roman"/>
+        </w:rPr>
         <w:t>A</w:t>
       </w:r>
       <w:r>
         <w:rPr>
           <w:rFonts w:ascii="Times New Roman" w:hAnsi="Times New Roman" w:cs="Times New Roman"/>
         </w:rPr>
-        <w:t>ssessed multiple GLMs with Gaussian, Poisson, and Negative Binomial distributions</w:t>
-      </w:r>
-      <w:r>
-        <w:rPr>
-          <w:rFonts w:ascii="Times New Roman" w:hAnsi="Times New Roman" w:cs="Times New Roman"/>
-        </w:rPr>
-        <w:t xml:space="preserve"> and found a Gaussian distribution with a Log+1 transformation of vocalizations fit best.</w:t>
-      </w:r>
-      <w:r>
-        <w:rPr>
-          <w:rFonts w:ascii="Times New Roman" w:hAnsi="Times New Roman" w:cs="Times New Roman"/>
-        </w:rPr>
-        <w:t xml:space="preserve"> To understand the importance of factors tested in the model on vocalizations, stepwise model selection was conducted using the </w:t>
-      </w:r>
-      <w:r>
-        <w:rPr>
-          <w:rFonts w:ascii="Times New Roman" w:hAnsi="Times New Roman" w:cs="Times New Roman"/>
-        </w:rPr>
-        <w:t>stepAIC()</w:t>
-      </w:r>
-      <w:r>
-        <w:rPr>
-          <w:rFonts w:ascii="Times New Roman" w:hAnsi="Times New Roman" w:cs="Times New Roman"/>
-        </w:rPr>
-        <w:t xml:space="preserve"> function in R and using AIC criterion kept or removed certain factors from the model. All models </w:t>
-      </w:r>
-      <w:r>
-        <w:rPr>
-          <w:rFonts w:ascii="Times New Roman" w:hAnsi="Times New Roman" w:cs="Times New Roman"/>
-        </w:rPr>
-        <w:t xml:space="preserve">displayed AICs lower by 2 points with oyster toadfish calling and noise ratio variables removed. </w:t>
-      </w:r>
-      <w:r>
-        <w:rPr>
-          <w:rFonts w:ascii="Times New Roman" w:hAnsi="Times New Roman" w:cs="Times New Roman"/>
-        </w:rPr>
-        <w:t>For the models selected, likelihood-ratio chi-square tests were conducted to</w:t>
-      </w:r>
-      <w:r>
-        <w:rPr>
-          <w:rFonts w:ascii="Times New Roman" w:hAnsi="Times New Roman" w:cs="Times New Roman"/>
-        </w:rPr>
-        <w:t xml:space="preserve"> further</w:t>
-      </w:r>
-      <w:r>
-        <w:rPr>
-          <w:rFonts w:ascii="Times New Roman" w:hAnsi="Times New Roman" w:cs="Times New Roman"/>
-        </w:rPr>
-        <w:t xml:space="preserve"> </w:t>
-      </w:r>
-      <w:r>
-        <w:rPr>
-          <w:rFonts w:ascii="Times New Roman" w:hAnsi="Times New Roman" w:cs="Times New Roman"/>
-        </w:rPr>
-        <w:t xml:space="preserve">understand the importance and effect size of each factor in the model. </w:t>
-      </w:r>
+        <w:t>coustic detections</w:t>
+      </w:r>
+      <w:r>
+        <w:rPr>
+          <w:rFonts w:ascii="Times New Roman" w:hAnsi="Times New Roman" w:cs="Times New Roman"/>
+        </w:rPr>
+        <w:t xml:space="preserve"> recorded within the same period (~5-10 mins of an individual sighting)</w:t>
+      </w:r>
+      <w:r>
+        <w:rPr>
+          <w:rFonts w:ascii="Times New Roman" w:hAnsi="Times New Roman" w:cs="Times New Roman"/>
+        </w:rPr>
+        <w:t xml:space="preserve"> of time as individual sightings</w:t>
+      </w:r>
+      <w:r>
+        <w:rPr>
+          <w:rFonts w:ascii="Times New Roman" w:hAnsi="Times New Roman" w:cs="Times New Roman"/>
+        </w:rPr>
+        <w:t xml:space="preserve">, </w:t>
+      </w:r>
+      <w:r>
+        <w:rPr>
+          <w:rFonts w:ascii="Times New Roman" w:hAnsi="Times New Roman" w:cs="Times New Roman"/>
+        </w:rPr>
+        <w:t xml:space="preserve">a total of 1,780 vocalizations (1,198 echolocation bouts, </w:t>
+      </w:r>
+      <w:r>
+        <w:rPr>
+          <w:rFonts w:ascii="Times New Roman" w:hAnsi="Times New Roman" w:cs="Times New Roman"/>
+        </w:rPr>
+        <w:t xml:space="preserve">361 whistles, and </w:t>
+      </w:r>
+      <w:r>
+        <w:rPr>
+          <w:rFonts w:ascii="Times New Roman" w:hAnsi="Times New Roman" w:cs="Times New Roman"/>
+        </w:rPr>
+        <w:t>221 burst pulses</w:t>
+      </w:r>
+      <w:r>
+        <w:rPr>
+          <w:rFonts w:ascii="Times New Roman" w:hAnsi="Times New Roman" w:cs="Times New Roman"/>
+        </w:rPr>
+        <w:t>)</w:t>
+      </w:r>
+      <w:r>
+        <w:rPr>
+          <w:rFonts w:ascii="Times New Roman" w:hAnsi="Times New Roman" w:cs="Times New Roman"/>
+        </w:rPr>
+        <w:t xml:space="preserve"> w</w:t>
+      </w:r>
+      <w:r>
+        <w:rPr>
+          <w:rFonts w:ascii="Times New Roman" w:hAnsi="Times New Roman" w:cs="Times New Roman"/>
+        </w:rPr>
+        <w:t>ere</w:t>
+      </w:r>
+      <w:r>
+        <w:rPr>
+          <w:rFonts w:ascii="Times New Roman" w:hAnsi="Times New Roman" w:cs="Times New Roman"/>
+        </w:rPr>
+        <w:t xml:space="preserve"> observed across </w:t>
+      </w:r>
+      <w:r>
+        <w:rPr>
+          <w:rFonts w:ascii="Times New Roman" w:hAnsi="Times New Roman" w:cs="Times New Roman"/>
+        </w:rPr>
+        <w:t xml:space="preserve">385 files matched to sightings. Survey effort (total number of files multiplied by </w:t>
+      </w:r>
+      <w:r>
+        <w:rPr>
+          <w:rFonts w:ascii="Times New Roman" w:hAnsi="Times New Roman" w:cs="Times New Roman"/>
+        </w:rPr>
+        <w:t>2-minute</w:t>
+      </w:r>
+      <w:r>
+        <w:rPr>
+          <w:rFonts w:ascii="Times New Roman" w:hAnsi="Times New Roman" w:cs="Times New Roman"/>
+        </w:rPr>
+        <w:t xml:space="preserve"> recording time for each file)</w:t>
+      </w:r>
+      <w:r>
+        <w:rPr>
+          <w:rFonts w:ascii="Times New Roman" w:hAnsi="Times New Roman" w:cs="Times New Roman"/>
+        </w:rPr>
+        <w:t xml:space="preserve"> across all files analyzed totaled 770 minutes. To determine overall detection rate the survey </w:t>
+      </w:r>
+    </w:p>
+    <w:p>
+      <w:pPr>
+        <w:spacing w:line="480" w:lineRule="auto"/>
+        <w:rPr>
+          <w:rFonts w:ascii="Times New Roman" w:hAnsi="Times New Roman" w:cs="Times New Roman"/>
+          <w:b/>
+          <w:bCs/>
+          <w:i/>
+          <w:iCs/>
+        </w:rPr>
+      </w:pPr>
+      <w:r>
+        <w:rPr>
+          <w:rFonts w:ascii="Times New Roman" w:hAnsi="Times New Roman" w:cs="Times New Roman"/>
+          <w:b/>
+          <w:bCs/>
+          <w:i/>
+          <w:iCs/>
+        </w:rPr>
+        <w:t>Model</w:t>
+      </w:r>
+      <w:r>
+        <w:rPr>
+          <w:rFonts w:ascii="Times New Roman" w:hAnsi="Times New Roman" w:cs="Times New Roman"/>
+          <w:b/>
+          <w:bCs/>
+          <w:i/>
+          <w:iCs/>
+        </w:rPr>
+        <w:t xml:space="preserve">ing </w:t>
+      </w:r>
+    </w:p>
+    <w:p>
+      <w:pPr>
+        <w:spacing w:line="480" w:lineRule="auto"/>
+        <w:rPr>
+          <w:rFonts w:ascii="Times New Roman" w:hAnsi="Times New Roman" w:cs="Times New Roman"/>
+          <w:b/>
+          <w:bCs/>
+          <w:i/>
+          <w:iCs/>
+        </w:rPr>
+      </w:pPr>
+      <w:r>
+        <w:rPr>
+          <w:rFonts w:ascii="Times New Roman" w:hAnsi="Times New Roman" w:cs="Times New Roman"/>
+          <w:b/>
+          <w:bCs/>
+          <w:i/>
+          <w:iCs/>
+        </w:rPr>
+        <w:t>Spatial Patterns</w:t>
+      </w:r>
+    </w:p>
+    <w:p>
+      <w:pPr>
+        <w:spacing w:line="480" w:lineRule="auto"/>
+        <w:rPr>
+          <w:rFonts w:ascii="Times New Roman" w:hAnsi="Times New Roman" w:cs="Times New Roman"/>
+        </w:rPr>
+      </w:pPr>
       <w:r>
         <w:rPr>
           <w:rFonts w:ascii="Times New Roman" w:hAnsi="Times New Roman" w:cs="Times New Roman"/>
         </w:rPr>
         <w:lastRenderedPageBreak/>
-        <w:t xml:space="preserve">Tukey Kramer HSD multiple comparison of means </w:t>
-      </w:r>
-      <w:r>
-        <w:rPr>
-          <w:rFonts w:ascii="Times New Roman" w:hAnsi="Times New Roman" w:cs="Times New Roman"/>
-        </w:rPr>
-        <w:t xml:space="preserve">post hoc </w:t>
-      </w:r>
-      <w:r>
-        <w:rPr>
-          <w:rFonts w:ascii="Times New Roman" w:hAnsi="Times New Roman" w:cs="Times New Roman"/>
-        </w:rPr>
-        <w:t>tests were conducted for each selected model to define differences between group means within each of the factors included.</w:t>
-      </w:r>
-      <w:r>
-        <w:rPr>
-          <w:rFonts w:ascii="Times New Roman" w:hAnsi="Times New Roman" w:cs="Times New Roman"/>
-        </w:rPr>
-        <w:t xml:space="preserve"> </w:t>
-      </w:r>
-    </w:p>
-    <w:p>
-      <w:pPr>
-        <w:spacing w:line="480" w:lineRule="auto"/>
-        <w:rPr>
-          <w:rFonts w:ascii="Times New Roman" w:hAnsi="Times New Roman" w:cs="Times New Roman"/>
-        </w:rPr>
-      </w:pPr>
-    </w:p>
-    <w:p>
-      <w:pPr>
-        <w:spacing w:line="480" w:lineRule="auto"/>
-        <w:rPr>
-          <w:rFonts w:ascii="Times New Roman" w:hAnsi="Times New Roman" w:cs="Times New Roman"/>
-        </w:rPr>
-      </w:pPr>
-    </w:p>
-    <w:p>
-      <w:pPr>
-        <w:spacing w:line="480" w:lineRule="auto"/>
-        <w:rPr>
-          <w:rFonts w:ascii="Times New Roman" w:hAnsi="Times New Roman" w:cs="Times New Roman"/>
-        </w:rPr>
-      </w:pPr>
-    </w:p>
-    <w:p>
-      <w:pPr>
-        <w:spacing w:line="480" w:lineRule="auto"/>
-        <w:rPr>
-          <w:rFonts w:ascii="Times New Roman" w:hAnsi="Times New Roman" w:cs="Times New Roman"/>
-          <w:b/>
-          <w:bCs/>
-        </w:rPr>
-      </w:pPr>
-      <w:r>
-        <w:rPr>
-          <w:rFonts w:ascii="Times New Roman" w:hAnsi="Times New Roman" w:cs="Times New Roman"/>
-          <w:b/>
-          <w:bCs/>
-        </w:rPr>
-        <w:t>RESULTS</w:t>
-      </w:r>
-    </w:p>
-    <w:p>
-      <w:pPr>
-        <w:spacing w:line="480" w:lineRule="auto"/>
-        <w:rPr>
-          <w:rFonts w:ascii="Times New Roman" w:hAnsi="Times New Roman" w:cs="Times New Roman"/>
-          <w:b/>
-          <w:bCs/>
-          <w:i/>
-          <w:iCs/>
-        </w:rPr>
-      </w:pPr>
-      <w:r>
-        <w:rPr>
-          <w:rFonts w:ascii="Times New Roman" w:hAnsi="Times New Roman" w:cs="Times New Roman"/>
-          <w:b/>
-          <w:bCs/>
-          <w:i/>
-          <w:iCs/>
-        </w:rPr>
-        <w:t>Acoustic and Visual Detections</w:t>
-      </w:r>
-    </w:p>
-    <w:p>
-      <w:pPr>
-        <w:spacing w:line="480" w:lineRule="auto"/>
-        <w:rPr>
-          <w:rFonts w:ascii="Times New Roman" w:hAnsi="Times New Roman" w:cs="Times New Roman"/>
-          <w:b/>
-          <w:bCs/>
-          <w:i/>
-          <w:iCs/>
-        </w:rPr>
-      </w:pPr>
-      <w:r>
-        <w:rPr>
-          <w:rFonts w:ascii="Times New Roman" w:hAnsi="Times New Roman" w:cs="Times New Roman"/>
-          <w:b/>
-          <w:bCs/>
-          <w:i/>
-          <w:iCs/>
-        </w:rPr>
-        <w:t>Models</w:t>
-      </w:r>
-    </w:p>
-    <w:p>
-      <w:pPr>
-        <w:spacing w:line="480" w:lineRule="auto"/>
-        <w:rPr>
-          <w:rFonts w:ascii="Times New Roman" w:hAnsi="Times New Roman" w:cs="Times New Roman"/>
-          <w:b/>
-          <w:bCs/>
-          <w:i/>
-          <w:iCs/>
-        </w:rPr>
-      </w:pPr>
-      <w:r>
-        <w:rPr>
-          <w:rFonts w:ascii="Times New Roman" w:hAnsi="Times New Roman" w:cs="Times New Roman"/>
-          <w:b/>
-          <w:bCs/>
-          <w:i/>
-          <w:iCs/>
-        </w:rPr>
-        <w:t>Spatial Patterns</w:t>
-      </w:r>
+        <w:t xml:space="preserve">The Wando River (N = 277), SC Aquarium (N = 268), Ft Sumter (N = 236), and Drum Island (N = 209) sites observed the most dolphins sighted respectively, while the Ashley River (N = 158) and the Citadel (N = 71) observed the least dolphins sighted. </w:t>
+      </w:r>
+    </w:p>
+    <w:p>
+      <w:pPr>
+        <w:spacing w:line="480" w:lineRule="auto"/>
+        <w:rPr>
+          <w:rFonts w:ascii="Times New Roman" w:hAnsi="Times New Roman" w:cs="Times New Roman"/>
+          <w:b/>
+          <w:bCs/>
+          <w:i/>
+          <w:iCs/>
+        </w:rPr>
+      </w:pPr>
     </w:p>
     <w:p>
       <w:pPr>
@@ -1772,18 +2113,1020 @@
           <w:i/>
           <w:iCs/>
         </w:rPr>
-        <w:t>Environmental and Anthropogenic Factors</w:t>
-      </w:r>
-    </w:p>
-    <w:p>
-      <w:pPr>
-        <w:spacing w:line="480" w:lineRule="auto"/>
-        <w:rPr>
-          <w:rFonts w:ascii="Times New Roman" w:hAnsi="Times New Roman" w:cs="Times New Roman"/>
-          <w:b/>
-          <w:bCs/>
-          <w:i/>
-          <w:iCs/>
+        <w:t>Contribution of Fish Calling</w:t>
+      </w:r>
+      <w:r>
+        <w:rPr>
+          <w:rFonts w:ascii="Times New Roman" w:hAnsi="Times New Roman" w:cs="Times New Roman"/>
+          <w:b/>
+          <w:bCs/>
+          <w:i/>
+          <w:iCs/>
+        </w:rPr>
+        <w:t xml:space="preserve"> and </w:t>
+      </w:r>
+      <w:r>
+        <w:rPr>
+          <w:rFonts w:ascii="Times New Roman" w:hAnsi="Times New Roman" w:cs="Times New Roman"/>
+          <w:b/>
+          <w:bCs/>
+          <w:i/>
+          <w:iCs/>
+        </w:rPr>
+        <w:t>Noise Factors</w:t>
+      </w:r>
+    </w:p>
+    <w:p>
+      <w:pPr>
+        <w:spacing w:line="480" w:lineRule="auto"/>
+        <w:rPr>
+          <w:rFonts w:ascii="Times New Roman" w:hAnsi="Times New Roman" w:cs="Times New Roman"/>
+          <w:b/>
+          <w:bCs/>
+          <w:i/>
+          <w:iCs/>
+        </w:rPr>
+      </w:pPr>
+    </w:p>
+    <w:p>
+      <w:pPr>
+        <w:spacing w:line="480" w:lineRule="auto"/>
+        <w:rPr>
+          <w:rFonts w:ascii="Times New Roman" w:hAnsi="Times New Roman" w:cs="Times New Roman"/>
+          <w:b/>
+          <w:bCs/>
+          <w:i/>
+          <w:iCs/>
+        </w:rPr>
+      </w:pPr>
+    </w:p>
+    <w:p>
+      <w:pPr>
+        <w:spacing w:line="480" w:lineRule="auto"/>
+        <w:rPr>
+          <w:rFonts w:ascii="Times New Roman" w:hAnsi="Times New Roman" w:cs="Times New Roman"/>
+          <w:b/>
+          <w:bCs/>
+          <w:i/>
+          <w:iCs/>
+        </w:rPr>
+      </w:pPr>
+    </w:p>
+    <w:p>
+      <w:pPr>
+        <w:spacing w:line="480" w:lineRule="auto"/>
+        <w:rPr>
+          <w:rFonts w:ascii="Times New Roman" w:hAnsi="Times New Roman" w:cs="Times New Roman"/>
+          <w:b/>
+          <w:bCs/>
+          <w:i/>
+          <w:iCs/>
+        </w:rPr>
+      </w:pPr>
+    </w:p>
+    <w:p>
+      <w:pPr>
+        <w:spacing w:line="480" w:lineRule="auto"/>
+        <w:rPr>
+          <w:rFonts w:ascii="Times New Roman" w:hAnsi="Times New Roman" w:cs="Times New Roman"/>
+          <w:b/>
+          <w:bCs/>
+          <w:i/>
+          <w:iCs/>
+        </w:rPr>
+      </w:pPr>
+    </w:p>
+    <w:p>
+      <w:pPr>
+        <w:spacing w:line="480" w:lineRule="auto"/>
+        <w:rPr>
+          <w:rFonts w:ascii="Times New Roman" w:hAnsi="Times New Roman" w:cs="Times New Roman"/>
+          <w:b/>
+          <w:bCs/>
+          <w:i/>
+          <w:iCs/>
+        </w:rPr>
+      </w:pPr>
+    </w:p>
+    <w:p>
+      <w:pPr>
+        <w:spacing w:line="480" w:lineRule="auto"/>
+        <w:rPr>
+          <w:rFonts w:ascii="Times New Roman" w:hAnsi="Times New Roman" w:cs="Times New Roman"/>
+          <w:b/>
+          <w:bCs/>
+          <w:i/>
+          <w:iCs/>
+        </w:rPr>
+      </w:pPr>
+    </w:p>
+    <w:p>
+      <w:pPr>
+        <w:spacing w:line="480" w:lineRule="auto"/>
+        <w:rPr>
+          <w:rFonts w:ascii="Times New Roman" w:hAnsi="Times New Roman" w:cs="Times New Roman"/>
+          <w:b/>
+          <w:bCs/>
+          <w:i/>
+          <w:iCs/>
+        </w:rPr>
+      </w:pPr>
+    </w:p>
+    <w:p>
+      <w:pPr>
+        <w:spacing w:line="480" w:lineRule="auto"/>
+        <w:rPr>
+          <w:rFonts w:ascii="Times New Roman" w:hAnsi="Times New Roman" w:cs="Times New Roman"/>
+          <w:b/>
+          <w:bCs/>
+          <w:i/>
+          <w:iCs/>
+        </w:rPr>
+      </w:pPr>
+    </w:p>
+    <w:p>
+      <w:pPr>
+        <w:spacing w:line="480" w:lineRule="auto"/>
+        <w:rPr>
+          <w:rFonts w:ascii="Times New Roman" w:hAnsi="Times New Roman" w:cs="Times New Roman"/>
+          <w:b/>
+          <w:bCs/>
+          <w:i/>
+          <w:iCs/>
+        </w:rPr>
+      </w:pPr>
+    </w:p>
+    <w:p>
+      <w:pPr>
+        <w:spacing w:line="480" w:lineRule="auto"/>
+        <w:rPr>
+          <w:rFonts w:ascii="Times New Roman" w:hAnsi="Times New Roman" w:cs="Times New Roman"/>
+          <w:b/>
+          <w:bCs/>
+          <w:i/>
+          <w:iCs/>
+        </w:rPr>
+      </w:pPr>
+    </w:p>
+    <w:p>
+      <w:pPr>
+        <w:spacing w:line="480" w:lineRule="auto"/>
+        <w:rPr>
+          <w:rFonts w:ascii="Times New Roman" w:hAnsi="Times New Roman" w:cs="Times New Roman"/>
+          <w:b/>
+          <w:bCs/>
+          <w:i/>
+          <w:iCs/>
+        </w:rPr>
+      </w:pPr>
+    </w:p>
+    <w:p>
+      <w:pPr>
+        <w:spacing w:line="480" w:lineRule="auto"/>
+        <w:rPr>
+          <w:rFonts w:ascii="Times New Roman" w:hAnsi="Times New Roman" w:cs="Times New Roman"/>
+          <w:b/>
+          <w:bCs/>
+          <w:i/>
+          <w:iCs/>
+        </w:rPr>
+      </w:pPr>
+    </w:p>
+    <w:p>
+      <w:pPr>
+        <w:spacing w:line="480" w:lineRule="auto"/>
+        <w:rPr>
+          <w:rFonts w:ascii="Times New Roman" w:hAnsi="Times New Roman" w:cs="Times New Roman"/>
+          <w:b/>
+          <w:bCs/>
+          <w:i/>
+          <w:iCs/>
+        </w:rPr>
+      </w:pPr>
+    </w:p>
+    <w:p>
+      <w:pPr>
+        <w:spacing w:line="480" w:lineRule="auto"/>
+        <w:rPr>
+          <w:rFonts w:ascii="Times New Roman" w:hAnsi="Times New Roman" w:cs="Times New Roman"/>
+          <w:b/>
+          <w:bCs/>
+        </w:rPr>
+      </w:pPr>
+      <w:r>
+        <w:rPr>
+          <w:rFonts w:ascii="Times New Roman" w:hAnsi="Times New Roman" w:cs="Times New Roman"/>
+          <w:b/>
+          <w:bCs/>
+        </w:rPr>
+        <w:t>TABLES AND FIGURES</w:t>
+      </w:r>
+    </w:p>
+    <w:p>
+      <w:pPr>
+        <w:spacing w:line="480" w:lineRule="auto"/>
+        <w:rPr>
+          <w:rFonts w:ascii="Times New Roman" w:hAnsi="Times New Roman" w:cs="Times New Roman"/>
+          <w:b/>
+          <w:bCs/>
+        </w:rPr>
+      </w:pPr>
+    </w:p>
+    <w:p>
+      <w:pPr>
+        <w:spacing w:line="480" w:lineRule="auto"/>
+        <w:rPr>
+          <w:rFonts w:ascii="Times New Roman" w:hAnsi="Times New Roman" w:cs="Times New Roman"/>
+          <w:b/>
+          <w:bCs/>
+        </w:rPr>
+      </w:pPr>
+    </w:p>
+    <w:p>
+      <w:pPr>
+        <w:spacing w:line="480" w:lineRule="auto"/>
+        <w:rPr>
+          <w:rFonts w:ascii="Times New Roman" w:hAnsi="Times New Roman" w:cs="Times New Roman"/>
+          <w:b/>
+          <w:bCs/>
+        </w:rPr>
+      </w:pPr>
+    </w:p>
+    <w:p>
+      <w:pPr>
+        <w:spacing w:line="480" w:lineRule="auto"/>
+        <w:rPr>
+          <w:rFonts w:ascii="Times New Roman" w:hAnsi="Times New Roman" w:cs="Times New Roman"/>
+          <w:b/>
+          <w:bCs/>
+        </w:rPr>
+      </w:pPr>
+    </w:p>
+    <w:p>
+      <w:pPr>
+        <w:spacing w:line="480" w:lineRule="auto"/>
+        <w:rPr>
+          <w:rFonts w:ascii="Times New Roman" w:hAnsi="Times New Roman" w:cs="Times New Roman"/>
+          <w:b/>
+          <w:bCs/>
+        </w:rPr>
+      </w:pPr>
+    </w:p>
+    <w:p>
+      <w:pPr>
+        <w:spacing w:line="480" w:lineRule="auto"/>
+        <w:rPr>
+          <w:rFonts w:ascii="Times New Roman" w:hAnsi="Times New Roman" w:cs="Times New Roman"/>
+          <w:b/>
+          <w:bCs/>
+        </w:rPr>
+      </w:pPr>
+      <w:r>
+        <w:rPr>
+          <w:rFonts w:ascii="Times New Roman" w:hAnsi="Times New Roman" w:cs="Times New Roman"/>
+          <w:b/>
+          <w:bCs/>
+          <w:noProof/>
+        </w:rPr>
+        <mc:AlternateContent>
+          <mc:Choice Requires="wps">
+            <w:drawing>
+              <wp:anchor distT="0" distB="0" distL="114300" distR="114300" simplePos="0" relativeHeight="251661312" behindDoc="0" locked="0" layoutInCell="1" allowOverlap="1" wp14:anchorId="4A58720B" wp14:editId="39CBA558">
+                <wp:simplePos x="0" y="0"/>
+                <wp:positionH relativeFrom="column">
+                  <wp:posOffset>-38100</wp:posOffset>
+                </wp:positionH>
+                <wp:positionV relativeFrom="paragraph">
+                  <wp:posOffset>2886075</wp:posOffset>
+                </wp:positionV>
+                <wp:extent cx="5994400" cy="1003300"/>
+                <wp:effectExtent l="0" t="0" r="0" b="0"/>
+                <wp:wrapNone/>
+                <wp:docPr id="5" name="Text Box 5"/>
+                <wp:cNvGraphicFramePr/>
+                <a:graphic xmlns:a="http://schemas.openxmlformats.org/drawingml/2006/main">
+                  <a:graphicData uri="http://schemas.microsoft.com/office/word/2010/wordprocessingShape">
+                    <wps:wsp>
+                      <wps:cNvSpPr txBox="1"/>
+                      <wps:spPr>
+                        <a:xfrm>
+                          <a:off x="0" y="0"/>
+                          <a:ext cx="5994400" cy="1003300"/>
+                        </a:xfrm>
+                        <a:prstGeom prst="rect">
+                          <a:avLst/>
+                        </a:prstGeom>
+                        <a:solidFill>
+                          <a:schemeClr val="lt1"/>
+                        </a:solidFill>
+                        <a:ln w="6350">
+                          <a:noFill/>
+                        </a:ln>
+                      </wps:spPr>
+                      <wps:txbx>
+                        <w:txbxContent>
+                          <w:p>
+                            <w:pPr>
+                              <w:rPr>
+                                <w:rFonts w:asciiTheme="majorHAnsi" w:hAnsiTheme="majorHAnsi" w:cstheme="majorHAnsi"/>
+                                <w:sz w:val="22"/>
+                                <w:szCs w:val="22"/>
+                              </w:rPr>
+                            </w:pPr>
+                            <w:r>
+                              <w:rPr>
+                                <w:rFonts w:asciiTheme="majorHAnsi" w:hAnsiTheme="majorHAnsi" w:cstheme="majorHAnsi"/>
+                                <w:i/>
+                                <w:iCs/>
+                                <w:sz w:val="22"/>
+                                <w:szCs w:val="22"/>
+                              </w:rPr>
+                              <w:t>Note.</w:t>
+                            </w:r>
+                            <w:r>
+                              <w:rPr>
+                                <w:rFonts w:asciiTheme="majorHAnsi" w:hAnsiTheme="majorHAnsi" w:cstheme="majorHAnsi"/>
+                                <w:sz w:val="22"/>
+                                <w:szCs w:val="22"/>
+                              </w:rPr>
+                              <w:t xml:space="preserve"> Visual detections = the number of sightings/surveys on which dolphins were surveyed for; Total dolphins = total dolphins sighted; Survey effort = total time spent on sightings in minutes across all surveys; Sighting rate = Total number of dolphins sighted divided by survey effort. </w:t>
+                            </w:r>
+                          </w:p>
+                          <w:p>
+                            <w:pPr>
+                              <w:rPr>
+                                <w:sz w:val="22"/>
+                                <w:szCs w:val="22"/>
+                              </w:rPr>
+                            </w:pPr>
+                          </w:p>
+                        </w:txbxContent>
+                      </wps:txbx>
+                      <wps:bodyPr rot="0" spcFirstLastPara="0" vertOverflow="overflow" horzOverflow="overflow" vert="horz" wrap="square" lIns="91440" tIns="45720" rIns="91440" bIns="45720" numCol="1" spcCol="0" rtlCol="0" fromWordArt="0" anchor="t" anchorCtr="0" forceAA="0" compatLnSpc="1">
+                        <a:prstTxWarp prst="textNoShape">
+                          <a:avLst/>
+                        </a:prstTxWarp>
+                        <a:noAutofit/>
+                      </wps:bodyPr>
+                    </wps:wsp>
+                  </a:graphicData>
+                </a:graphic>
+                <wp14:sizeRelH relativeFrom="margin">
+                  <wp14:pctWidth>0</wp14:pctWidth>
+                </wp14:sizeRelH>
+                <wp14:sizeRelV relativeFrom="margin">
+                  <wp14:pctHeight>0</wp14:pctHeight>
+                </wp14:sizeRelV>
+              </wp:anchor>
+            </w:drawing>
+          </mc:Choice>
+          <mc:Fallback>
+            <w:pict>
+              <v:shapetype w14:anchorId="4A58720B" id="_x0000_t202" coordsize="21600,21600" o:spt="202" path="m,l,21600r21600,l21600,xe">
+                <v:stroke joinstyle="miter"/>
+                <v:path gradientshapeok="t" o:connecttype="rect"/>
+              </v:shapetype>
+              <v:shape id="Text Box 5" o:spid="_x0000_s1026" type="#_x0000_t202" style="position:absolute;margin-left:-3pt;margin-top:227.25pt;width:472pt;height:79pt;z-index:251661312;visibility:visible;mso-wrap-style:square;mso-width-percent:0;mso-height-percent:0;mso-wrap-distance-left:9pt;mso-wrap-distance-top:0;mso-wrap-distance-right:9pt;mso-wrap-distance-bottom:0;mso-position-horizontal:absolute;mso-position-horizontal-relative:text;mso-position-vertical:absolute;mso-position-vertical-relative:text;mso-width-percent:0;mso-height-percent:0;mso-width-relative:margin;mso-height-relative:margin;v-text-anchor:top" o:gfxdata="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" fillcolor="white [3201]" stroked="f" strokeweight=".5pt">
+                <v:textbox>
+                  <w:txbxContent>
+                    <w:p>
+                      <w:pPr>
+                        <w:rPr>
+                          <w:rFonts w:asciiTheme="majorHAnsi" w:hAnsiTheme="majorHAnsi" w:cstheme="majorHAnsi"/>
+                          <w:sz w:val="22"/>
+                          <w:szCs w:val="22"/>
+                        </w:rPr>
+                      </w:pPr>
+                      <w:r>
+                        <w:rPr>
+                          <w:rFonts w:asciiTheme="majorHAnsi" w:hAnsiTheme="majorHAnsi" w:cstheme="majorHAnsi"/>
+                          <w:i/>
+                          <w:iCs/>
+                          <w:sz w:val="22"/>
+                          <w:szCs w:val="22"/>
+                        </w:rPr>
+                        <w:t>Note.</w:t>
+                      </w:r>
+                      <w:r>
+                        <w:rPr>
+                          <w:rFonts w:asciiTheme="majorHAnsi" w:hAnsiTheme="majorHAnsi" w:cstheme="majorHAnsi"/>
+                          <w:sz w:val="22"/>
+                          <w:szCs w:val="22"/>
+                        </w:rPr>
+                        <w:t xml:space="preserve"> Visual detections = the number of sightings/surveys on which dolphins were surveyed for; Total dolphins = total dolphins sighted; Survey effort = total time spent on sightings in minutes across all surveys; Sighting rate = Total number of dolphins sighted divided by survey effort. </w:t>
+                      </w:r>
+                    </w:p>
+                    <w:p>
+                      <w:pPr>
+                        <w:rPr>
+                          <w:sz w:val="22"/>
+                          <w:szCs w:val="22"/>
+                        </w:rPr>
+                      </w:pPr>
+                    </w:p>
+                  </w:txbxContent>
+                </v:textbox>
+              </v:shape>
+            </w:pict>
+          </mc:Fallback>
+        </mc:AlternateContent>
+      </w:r>
+    </w:p>
+    <w:p>
+      <w:pPr>
+        <w:spacing w:line="480" w:lineRule="auto"/>
+        <w:rPr>
+          <w:rFonts w:ascii="Times New Roman" w:hAnsi="Times New Roman" w:cs="Times New Roman"/>
+          <w:b/>
+          <w:bCs/>
+        </w:rPr>
+      </w:pPr>
+    </w:p>
+    <w:p>
+      <w:pPr>
+        <w:spacing w:line="480" w:lineRule="auto"/>
+        <w:rPr>
+          <w:rFonts w:ascii="Times New Roman" w:hAnsi="Times New Roman" w:cs="Times New Roman"/>
+          <w:b/>
+          <w:bCs/>
+        </w:rPr>
+      </w:pPr>
+    </w:p>
+    <w:p>
+      <w:pPr>
+        <w:spacing w:line="480" w:lineRule="auto"/>
+        <w:rPr>
+          <w:rFonts w:ascii="Times New Roman" w:hAnsi="Times New Roman" w:cs="Times New Roman"/>
+          <w:b/>
+          <w:bCs/>
+        </w:rPr>
+      </w:pPr>
+    </w:p>
+    <w:p>
+      <w:pPr>
+        <w:spacing w:line="480" w:lineRule="auto"/>
+        <w:rPr>
+          <w:rFonts w:ascii="Times New Roman" w:hAnsi="Times New Roman" w:cs="Times New Roman"/>
+          <w:b/>
+          <w:bCs/>
+        </w:rPr>
+      </w:pPr>
+    </w:p>
+    <w:p>
+      <w:pPr>
+        <w:spacing w:line="480" w:lineRule="auto"/>
+        <w:rPr>
+          <w:rFonts w:ascii="Times New Roman" w:hAnsi="Times New Roman" w:cs="Times New Roman"/>
+          <w:b/>
+          <w:bCs/>
+        </w:rPr>
+      </w:pPr>
+    </w:p>
+    <w:p>
+      <w:pPr>
+        <w:spacing w:line="480" w:lineRule="auto"/>
+        <w:rPr>
+          <w:rFonts w:ascii="Times New Roman" w:hAnsi="Times New Roman" w:cs="Times New Roman"/>
+          <w:b/>
+          <w:bCs/>
+        </w:rPr>
+      </w:pPr>
+    </w:p>
+    <w:p>
+      <w:pPr>
+        <w:spacing w:line="480" w:lineRule="auto"/>
+        <w:rPr>
+          <w:rFonts w:ascii="Times New Roman" w:hAnsi="Times New Roman" w:cs="Times New Roman"/>
+          <w:b/>
+          <w:bCs/>
+        </w:rPr>
+      </w:pPr>
+    </w:p>
+    <w:p>
+      <w:pPr>
+        <w:spacing w:line="480" w:lineRule="auto"/>
+        <w:rPr>
+          <w:rFonts w:ascii="Times New Roman" w:hAnsi="Times New Roman" w:cs="Times New Roman"/>
+          <w:b/>
+          <w:bCs/>
+        </w:rPr>
+      </w:pPr>
+    </w:p>
+    <w:p>
+      <w:pPr>
+        <w:spacing w:line="480" w:lineRule="auto"/>
+        <w:rPr>
+          <w:rFonts w:ascii="Times New Roman" w:hAnsi="Times New Roman" w:cs="Times New Roman"/>
+          <w:b/>
+          <w:bCs/>
+        </w:rPr>
+      </w:pPr>
+    </w:p>
+    <w:p>
+      <w:pPr>
+        <w:spacing w:line="480" w:lineRule="auto"/>
+        <w:rPr>
+          <w:rFonts w:ascii="Times New Roman" w:hAnsi="Times New Roman" w:cs="Times New Roman"/>
+          <w:b/>
+          <w:bCs/>
+        </w:rPr>
+      </w:pPr>
+    </w:p>
+    <w:p>
+      <w:pPr>
+        <w:spacing w:line="480" w:lineRule="auto"/>
+        <w:rPr>
+          <w:rFonts w:ascii="Times New Roman" w:hAnsi="Times New Roman" w:cs="Times New Roman"/>
+          <w:b/>
+          <w:bCs/>
+        </w:rPr>
+      </w:pPr>
+    </w:p>
+    <w:p>
+      <w:pPr>
+        <w:spacing w:line="480" w:lineRule="auto"/>
+        <w:rPr>
+          <w:rFonts w:ascii="Times New Roman" w:hAnsi="Times New Roman" w:cs="Times New Roman"/>
+          <w:b/>
+          <w:bCs/>
+        </w:rPr>
+      </w:pPr>
+    </w:p>
+    <w:p>
+      <w:pPr>
+        <w:spacing w:line="480" w:lineRule="auto"/>
+        <w:rPr>
+          <w:rFonts w:ascii="Times New Roman" w:hAnsi="Times New Roman" w:cs="Times New Roman"/>
+          <w:b/>
+          <w:bCs/>
+        </w:rPr>
+      </w:pPr>
+    </w:p>
+    <w:p>
+      <w:pPr>
+        <w:spacing w:line="480" w:lineRule="auto"/>
+        <w:rPr>
+          <w:rFonts w:ascii="Times New Roman" w:hAnsi="Times New Roman" w:cs="Times New Roman"/>
+          <w:b/>
+          <w:bCs/>
+        </w:rPr>
+      </w:pPr>
+    </w:p>
+    <w:p>
+      <w:pPr>
+        <w:spacing w:line="480" w:lineRule="auto"/>
+        <w:rPr>
+          <w:rFonts w:ascii="Times New Roman" w:hAnsi="Times New Roman" w:cs="Times New Roman"/>
+          <w:b/>
+          <w:bCs/>
+        </w:rPr>
+      </w:pPr>
+      <w:r>
+        <w:rPr>
+          <w:rFonts w:ascii="Times New Roman" w:hAnsi="Times New Roman" w:cs="Times New Roman"/>
+          <w:b/>
+          <w:bCs/>
+          <w:noProof/>
+        </w:rPr>
+        <w:lastRenderedPageBreak/>
+        <mc:AlternateContent>
+          <mc:Choice Requires="wps">
+            <w:drawing>
+              <wp:anchor distT="0" distB="0" distL="114300" distR="114300" simplePos="0" relativeHeight="251659264" behindDoc="1" locked="0" layoutInCell="1" allowOverlap="1" wp14:anchorId="4D5715A8" wp14:editId="6703E562">
+                <wp:simplePos x="0" y="0"/>
+                <wp:positionH relativeFrom="column">
+                  <wp:posOffset>0</wp:posOffset>
+                </wp:positionH>
+                <wp:positionV relativeFrom="paragraph">
+                  <wp:posOffset>3124200</wp:posOffset>
+                </wp:positionV>
+                <wp:extent cx="5994400" cy="1206500"/>
+                <wp:effectExtent l="0" t="0" r="0" b="0"/>
+                <wp:wrapNone/>
+                <wp:docPr id="3" name="Text Box 3"/>
+                <wp:cNvGraphicFramePr/>
+                <a:graphic xmlns:a="http://schemas.openxmlformats.org/drawingml/2006/main">
+                  <a:graphicData uri="http://schemas.microsoft.com/office/word/2010/wordprocessingShape">
+                    <wps:wsp>
+                      <wps:cNvSpPr txBox="1"/>
+                      <wps:spPr>
+                        <a:xfrm>
+                          <a:off x="0" y="0"/>
+                          <a:ext cx="5994400" cy="1206500"/>
+                        </a:xfrm>
+                        <a:prstGeom prst="rect">
+                          <a:avLst/>
+                        </a:prstGeom>
+                        <a:solidFill>
+                          <a:schemeClr val="lt1"/>
+                        </a:solidFill>
+                        <a:ln w="6350">
+                          <a:noFill/>
+                        </a:ln>
+                      </wps:spPr>
+                      <wps:txbx>
+                        <w:txbxContent>
+                          <w:p>
+                            <w:pPr>
+                              <w:rPr>
+                                <w:sz w:val="22"/>
+                                <w:szCs w:val="22"/>
+                              </w:rPr>
+                            </w:pPr>
+                          </w:p>
+                          <w:p>
+                            <w:pPr>
+                              <w:rPr>
+                                <w:rFonts w:asciiTheme="majorHAnsi" w:hAnsiTheme="majorHAnsi" w:cstheme="majorHAnsi"/>
+                                <w:sz w:val="22"/>
+                                <w:szCs w:val="22"/>
+                              </w:rPr>
+                            </w:pPr>
+                            <w:r>
+                              <w:rPr>
+                                <w:rFonts w:asciiTheme="majorHAnsi" w:hAnsiTheme="majorHAnsi" w:cstheme="majorHAnsi"/>
+                                <w:i/>
+                                <w:iCs/>
+                                <w:sz w:val="22"/>
+                                <w:szCs w:val="22"/>
+                              </w:rPr>
+                              <w:t>Note</w:t>
+                            </w:r>
+                            <w:r>
+                              <w:rPr>
+                                <w:rFonts w:asciiTheme="majorHAnsi" w:hAnsiTheme="majorHAnsi" w:cstheme="majorHAnsi"/>
+                                <w:sz w:val="22"/>
+                                <w:szCs w:val="22"/>
+                              </w:rPr>
+                              <w:t>. Total files = the total number of acoustic files in which vocalizations were detected; % = number of detections divided</w:t>
+                            </w:r>
+                            <w:r>
+                              <w:rPr>
+                                <w:rFonts w:asciiTheme="majorHAnsi" w:hAnsiTheme="majorHAnsi" w:cstheme="majorHAnsi"/>
+                                <w:sz w:val="22"/>
+                                <w:szCs w:val="22"/>
+                              </w:rPr>
+                              <w:t xml:space="preserve"> </w:t>
+                            </w:r>
+                            <w:r>
+                              <w:rPr>
+                                <w:rFonts w:asciiTheme="majorHAnsi" w:hAnsiTheme="majorHAnsi" w:cstheme="majorHAnsi"/>
+                                <w:sz w:val="22"/>
+                                <w:szCs w:val="22"/>
+                              </w:rPr>
+                              <w:t>by the number of files analyzed; Total vocalizations = sum of all vocalizations identified and counted in</w:t>
+                            </w:r>
+                            <w:r>
+                              <w:rPr>
+                                <w:rFonts w:asciiTheme="majorHAnsi" w:hAnsiTheme="majorHAnsi" w:cstheme="majorHAnsi"/>
+                                <w:sz w:val="22"/>
+                                <w:szCs w:val="22"/>
+                              </w:rPr>
+                              <w:t xml:space="preserve"> </w:t>
+                            </w:r>
+                            <w:r>
+                              <w:rPr>
+                                <w:rFonts w:asciiTheme="majorHAnsi" w:hAnsiTheme="majorHAnsi" w:cstheme="majorHAnsi"/>
+                                <w:sz w:val="22"/>
+                                <w:szCs w:val="22"/>
+                              </w:rPr>
+                              <w:t>WAV files for each vocalization type; % = the summed detections of each vocalization type divided by the sum of all</w:t>
+                            </w:r>
+                            <w:r>
+                              <w:rPr>
+                                <w:rFonts w:asciiTheme="majorHAnsi" w:hAnsiTheme="majorHAnsi" w:cstheme="majorHAnsi"/>
+                                <w:sz w:val="22"/>
+                                <w:szCs w:val="22"/>
+                              </w:rPr>
+                              <w:t xml:space="preserve"> </w:t>
+                            </w:r>
+                            <w:r>
+                              <w:rPr>
+                                <w:rFonts w:asciiTheme="majorHAnsi" w:hAnsiTheme="majorHAnsi" w:cstheme="majorHAnsi"/>
+                                <w:sz w:val="22"/>
+                                <w:szCs w:val="22"/>
+                              </w:rPr>
+                              <w:t>vocalization types; Detection rate = Total number of vocalizations detected divided by survey effort.</w:t>
+                            </w:r>
+                          </w:p>
+                          <w:p>
+                            <w:pPr>
+                              <w:rPr>
+                                <w:sz w:val="22"/>
+                                <w:szCs w:val="22"/>
+                              </w:rPr>
+                            </w:pPr>
+                          </w:p>
+                        </w:txbxContent>
+                      </wps:txbx>
+                      <wps:bodyPr rot="0" spcFirstLastPara="0" vertOverflow="overflow" horzOverflow="overflow" vert="horz" wrap="square" lIns="91440" tIns="45720" rIns="91440" bIns="45720" numCol="1" spcCol="0" rtlCol="0" fromWordArt="0" anchor="t" anchorCtr="0" forceAA="0" compatLnSpc="1">
+                        <a:prstTxWarp prst="textNoShape">
+                          <a:avLst/>
+                        </a:prstTxWarp>
+                        <a:noAutofit/>
+                      </wps:bodyPr>
+                    </wps:wsp>
+                  </a:graphicData>
+                </a:graphic>
+                <wp14:sizeRelH relativeFrom="margin">
+                  <wp14:pctWidth>0</wp14:pctWidth>
+                </wp14:sizeRelH>
+                <wp14:sizeRelV relativeFrom="margin">
+                  <wp14:pctHeight>0</wp14:pctHeight>
+                </wp14:sizeRelV>
+              </wp:anchor>
+            </w:drawing>
+          </mc:Choice>
+          <mc:Fallback>
+            <w:pict>
+              <v:shape w14:anchorId="4D5715A8" id="Text Box 3" o:spid="_x0000_s1027" type="#_x0000_t202" style="position:absolute;margin-left:0;margin-top:246pt;width:472pt;height:95pt;z-index:-251657216;visibility:visible;mso-wrap-style:square;mso-width-percent:0;mso-height-percent:0;mso-wrap-distance-left:9pt;mso-wrap-distance-top:0;mso-wrap-distance-right:9pt;mso-wrap-distance-bottom:0;mso-position-horizontal:absolute;mso-position-horizontal-relative:text;mso-position-vertical:absolute;mso-position-vertical-relative:text;mso-width-percent:0;mso-height-percent:0;mso-width-relative:margin;mso-height-relative:margin;v-text-anchor:top" o:gfxdata="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" fillcolor="white [3201]" stroked="f" strokeweight=".5pt">
+                <v:textbox>
+                  <w:txbxContent>
+                    <w:p>
+                      <w:pPr>
+                        <w:rPr>
+                          <w:sz w:val="22"/>
+                          <w:szCs w:val="22"/>
+                        </w:rPr>
+                      </w:pPr>
+                    </w:p>
+                    <w:p>
+                      <w:pPr>
+                        <w:rPr>
+                          <w:rFonts w:asciiTheme="majorHAnsi" w:hAnsiTheme="majorHAnsi" w:cstheme="majorHAnsi"/>
+                          <w:sz w:val="22"/>
+                          <w:szCs w:val="22"/>
+                        </w:rPr>
+                      </w:pPr>
+                      <w:r>
+                        <w:rPr>
+                          <w:rFonts w:asciiTheme="majorHAnsi" w:hAnsiTheme="majorHAnsi" w:cstheme="majorHAnsi"/>
+                          <w:i/>
+                          <w:iCs/>
+                          <w:sz w:val="22"/>
+                          <w:szCs w:val="22"/>
+                        </w:rPr>
+                        <w:t>Note</w:t>
+                      </w:r>
+                      <w:r>
+                        <w:rPr>
+                          <w:rFonts w:asciiTheme="majorHAnsi" w:hAnsiTheme="majorHAnsi" w:cstheme="majorHAnsi"/>
+                          <w:sz w:val="22"/>
+                          <w:szCs w:val="22"/>
+                        </w:rPr>
+                        <w:t>. Total files = the total number of acoustic files in which vocalizations were detected; % = number of detections divided</w:t>
+                      </w:r>
+                      <w:r>
+                        <w:rPr>
+                          <w:rFonts w:asciiTheme="majorHAnsi" w:hAnsiTheme="majorHAnsi" w:cstheme="majorHAnsi"/>
+                          <w:sz w:val="22"/>
+                          <w:szCs w:val="22"/>
+                        </w:rPr>
+                        <w:t xml:space="preserve"> </w:t>
+                      </w:r>
+                      <w:r>
+                        <w:rPr>
+                          <w:rFonts w:asciiTheme="majorHAnsi" w:hAnsiTheme="majorHAnsi" w:cstheme="majorHAnsi"/>
+                          <w:sz w:val="22"/>
+                          <w:szCs w:val="22"/>
+                        </w:rPr>
+                        <w:t>by the number of files analyzed; Total vocalizations = sum of all vocalizations identified and counted in</w:t>
+                      </w:r>
+                      <w:r>
+                        <w:rPr>
+                          <w:rFonts w:asciiTheme="majorHAnsi" w:hAnsiTheme="majorHAnsi" w:cstheme="majorHAnsi"/>
+                          <w:sz w:val="22"/>
+                          <w:szCs w:val="22"/>
+                        </w:rPr>
+                        <w:t xml:space="preserve"> </w:t>
+                      </w:r>
+                      <w:r>
+                        <w:rPr>
+                          <w:rFonts w:asciiTheme="majorHAnsi" w:hAnsiTheme="majorHAnsi" w:cstheme="majorHAnsi"/>
+                          <w:sz w:val="22"/>
+                          <w:szCs w:val="22"/>
+                        </w:rPr>
+                        <w:t>WAV files for each vocalization type; % = the summed detections of each vocalization type divided by the sum of all</w:t>
+                      </w:r>
+                      <w:r>
+                        <w:rPr>
+                          <w:rFonts w:asciiTheme="majorHAnsi" w:hAnsiTheme="majorHAnsi" w:cstheme="majorHAnsi"/>
+                          <w:sz w:val="22"/>
+                          <w:szCs w:val="22"/>
+                        </w:rPr>
+                        <w:t xml:space="preserve"> </w:t>
+                      </w:r>
+                      <w:r>
+                        <w:rPr>
+                          <w:rFonts w:asciiTheme="majorHAnsi" w:hAnsiTheme="majorHAnsi" w:cstheme="majorHAnsi"/>
+                          <w:sz w:val="22"/>
+                          <w:szCs w:val="22"/>
+                        </w:rPr>
+                        <w:t>vocalization types; Detection rate = Total number of vocalizations detected divided by survey effort.</w:t>
+                      </w:r>
+                    </w:p>
+                    <w:p>
+                      <w:pPr>
+                        <w:rPr>
+                          <w:sz w:val="22"/>
+                          <w:szCs w:val="22"/>
+                        </w:rPr>
+                      </w:pPr>
+                    </w:p>
+                  </w:txbxContent>
+                </v:textbox>
+              </v:shape>
+            </w:pict>
+          </mc:Fallback>
+        </mc:AlternateContent>
+      </w:r>
+      <w:r>
+        <w:rPr>
+          <w:rFonts w:ascii="Times New Roman" w:hAnsi="Times New Roman" w:cs="Times New Roman"/>
+          <w:b/>
+          <w:bCs/>
+          <w:noProof/>
+        </w:rPr>
+        <w:drawing>
+          <wp:inline distT="0" distB="0" distL="0" distR="0" wp14:anchorId="6F48CACE" wp14:editId="2EA5BD00">
+            <wp:extent cx="5943600" cy="3258185"/>
+            <wp:effectExtent l="0" t="0" r="0" b="5715"/>
+            <wp:docPr id="2" name="Picture 2" descr="Table&#10;&#10;Description automatically generated"/>
+            <wp:cNvGraphicFramePr>
+              <a:graphicFrameLocks xmlns:a="http://schemas.openxmlformats.org/drawingml/2006/main" noChangeAspect="1"/>
+            </wp:cNvGraphicFramePr>
+            <a:graphic xmlns:a="http://schemas.openxmlformats.org/drawingml/2006/main">
+              <a:graphicData uri="http://schemas.openxmlformats.org/drawingml/2006/picture">
+                <pic:pic xmlns:pic="http://schemas.openxmlformats.org/drawingml/2006/picture">
+                  <pic:nvPicPr>
+                    <pic:cNvPr id="2" name="Picture 2" descr="Table&#10;&#10;Description automatically generated"/>
+                    <pic:cNvPicPr/>
+                  </pic:nvPicPr>
+                  <pic:blipFill>
+                    <a:blip r:embed="rId4">
+                      <a:extLst>
+                        <a:ext uri="{28A0092B-C50C-407E-A947-70E740481C1C}">
+                          <a14:useLocalDpi xmlns:a14="http://schemas.microsoft.com/office/drawing/2010/main" val="0"/>
+                        </a:ext>
+                      </a:extLst>
+                    </a:blip>
+                    <a:stretch>
+                      <a:fillRect/>
+                    </a:stretch>
+                  </pic:blipFill>
+                  <pic:spPr>
+                    <a:xfrm>
+                      <a:off x="0" y="0"/>
+                      <a:ext cx="5943600" cy="3258185"/>
+                    </a:xfrm>
+                    <a:prstGeom prst="rect">
+                      <a:avLst/>
+                    </a:prstGeom>
+                  </pic:spPr>
+                </pic:pic>
+              </a:graphicData>
+            </a:graphic>
+          </wp:inline>
+        </w:drawing>
+      </w:r>
+    </w:p>
+    <w:p>
+      <w:pPr>
+        <w:spacing w:line="480" w:lineRule="auto"/>
+        <w:rPr>
+          <w:rFonts w:ascii="Times New Roman" w:hAnsi="Times New Roman" w:cs="Times New Roman"/>
+          <w:sz w:val="20"/>
+          <w:szCs w:val="20"/>
+        </w:rPr>
+      </w:pPr>
+    </w:p>
+    <w:p>
+      <w:pPr>
+        <w:spacing w:line="480" w:lineRule="auto"/>
+        <w:rPr>
+          <w:rFonts w:ascii="Times New Roman" w:hAnsi="Times New Roman" w:cs="Times New Roman"/>
+          <w:sz w:val="20"/>
+          <w:szCs w:val="20"/>
+        </w:rPr>
+      </w:pPr>
+    </w:p>
+    <w:p>
+      <w:pPr>
+        <w:spacing w:line="480" w:lineRule="auto"/>
+        <w:rPr>
+          <w:rFonts w:ascii="Times New Roman" w:hAnsi="Times New Roman" w:cs="Times New Roman"/>
+          <w:sz w:val="20"/>
+          <w:szCs w:val="20"/>
+        </w:rPr>
+      </w:pPr>
+    </w:p>
+    <w:p>
+      <w:pPr>
+        <w:spacing w:line="480" w:lineRule="auto"/>
+        <w:rPr>
+          <w:rFonts w:ascii="Times New Roman" w:hAnsi="Times New Roman" w:cs="Times New Roman"/>
+          <w:sz w:val="20"/>
+          <w:szCs w:val="20"/>
+        </w:rPr>
+      </w:pPr>
+    </w:p>
+    <w:p>
+      <w:pPr>
+        <w:spacing w:line="480" w:lineRule="auto"/>
+        <w:rPr>
+          <w:rFonts w:ascii="Times New Roman" w:hAnsi="Times New Roman" w:cs="Times New Roman"/>
+          <w:sz w:val="20"/>
+          <w:szCs w:val="20"/>
+        </w:rPr>
+      </w:pPr>
+    </w:p>
+    <w:p>
+      <w:pPr>
+        <w:spacing w:line="480" w:lineRule="auto"/>
+        <w:rPr>
+          <w:rFonts w:ascii="Times New Roman" w:hAnsi="Times New Roman" w:cs="Times New Roman"/>
+          <w:sz w:val="20"/>
+          <w:szCs w:val="20"/>
+        </w:rPr>
+      </w:pPr>
+    </w:p>
+    <w:p>
+      <w:pPr>
+        <w:spacing w:line="480" w:lineRule="auto"/>
+        <w:rPr>
+          <w:rFonts w:ascii="Times New Roman" w:hAnsi="Times New Roman" w:cs="Times New Roman"/>
+          <w:sz w:val="20"/>
+          <w:szCs w:val="20"/>
+        </w:rPr>
+      </w:pPr>
+    </w:p>
+    <w:p>
+      <w:pPr>
+        <w:spacing w:line="480" w:lineRule="auto"/>
+        <w:rPr>
+          <w:rFonts w:ascii="Times New Roman" w:hAnsi="Times New Roman" w:cs="Times New Roman"/>
+          <w:sz w:val="20"/>
+          <w:szCs w:val="20"/>
+        </w:rPr>
+      </w:pPr>
+    </w:p>
+    <w:p>
+      <w:pPr>
+        <w:spacing w:line="480" w:lineRule="auto"/>
+        <w:rPr>
+          <w:rFonts w:ascii="Times New Roman" w:hAnsi="Times New Roman" w:cs="Times New Roman"/>
+          <w:sz w:val="20"/>
+          <w:szCs w:val="20"/>
+        </w:rPr>
+      </w:pPr>
+    </w:p>
+    <w:p>
+      <w:pPr>
+        <w:spacing w:line="480" w:lineRule="auto"/>
+        <w:rPr>
+          <w:rFonts w:ascii="Times New Roman" w:hAnsi="Times New Roman" w:cs="Times New Roman"/>
+          <w:sz w:val="20"/>
+          <w:szCs w:val="20"/>
+        </w:rPr>
+      </w:pPr>
+    </w:p>
+    <w:p>
+      <w:pPr>
+        <w:spacing w:line="480" w:lineRule="auto"/>
+        <w:rPr>
+          <w:rFonts w:ascii="Times New Roman" w:hAnsi="Times New Roman" w:cs="Times New Roman"/>
+          <w:sz w:val="20"/>
+          <w:szCs w:val="20"/>
+        </w:rPr>
+      </w:pPr>
+    </w:p>
+    <w:p>
+      <w:pPr>
+        <w:spacing w:line="480" w:lineRule="auto"/>
+        <w:rPr>
+          <w:rFonts w:ascii="Times New Roman" w:hAnsi="Times New Roman" w:cs="Times New Roman"/>
+          <w:sz w:val="20"/>
+          <w:szCs w:val="20"/>
+        </w:rPr>
+      </w:pPr>
+    </w:p>
+    <w:p>
+      <w:pPr>
+        <w:spacing w:line="480" w:lineRule="auto"/>
+        <w:rPr>
+          <w:rFonts w:ascii="Times New Roman" w:hAnsi="Times New Roman" w:cs="Times New Roman"/>
+          <w:sz w:val="20"/>
+          <w:szCs w:val="20"/>
+        </w:rPr>
+      </w:pPr>
+    </w:p>
+    <w:p>
+      <w:pPr>
+        <w:spacing w:line="480" w:lineRule="auto"/>
+        <w:rPr>
+          <w:rFonts w:ascii="Times New Roman" w:hAnsi="Times New Roman" w:cs="Times New Roman"/>
+          <w:sz w:val="20"/>
+          <w:szCs w:val="20"/>
         </w:rPr>
       </w:pPr>
     </w:p>
@@ -2196,7 +3539,6 @@
   <w:style w:type="character" w:default="1" w:styleId="DefaultParagraphFont">
     <w:name w:val="Default Paragraph Font"/>
     <w:uiPriority w:val="1"/>
-    <w:semiHidden/>
     <w:unhideWhenUsed/>
   </w:style>
   <w:style w:type="table" w:default="1" w:styleId="TableNormal">

</xml_diff>